<commit_message>
adding changes gradually.. keep doing pulls
</commit_message>
<xml_diff>
--- a/Administrators Manual/VeriHandy Admin Manual.docx
+++ b/Administrators Manual/VeriHandy Admin Manual.docx
@@ -104,7 +104,15 @@
         <w:ind w:left="360"/>
       </w:pPr>
       <w:r>
-        <w:t>Use the materials posted under the Writing Resources button on Blackboard as references for grammar, spelling, punctuation, formatting, and writing style.</w:t>
+        <w:t xml:space="preserve">Use the materials posted under the Writing Resources button on Blackboard as references for grammar, spelling, </w:t>
+      </w:r>
+      <w:proofErr w:type="gramStart"/>
+      <w:r>
+        <w:t>punctuation</w:t>
+      </w:r>
+      <w:proofErr w:type="gramEnd"/>
+      <w:r>
+        <w:t>, formatting, and writing style.</w:t>
       </w:r>
     </w:p>
     <w:p/>
@@ -202,7 +210,7 @@
       </w:r>
       <w:r>
         <w:lastRenderedPageBreak/>
-        <w:t>[Put product name here]</w:t>
+        <w:t>VeriHandy</w:t>
       </w:r>
     </w:p>
     <w:p>
@@ -536,14 +544,27 @@
         <w:spacing w:before="0" w:after="0"/>
         <w:ind w:firstLine="420"/>
       </w:pPr>
-      <w:r>
-        <w:t>1.1  Purpose of This Document</w:t>
-      </w:r>
-    </w:p>
-    <w:p/>
-    <w:p>
-      <w:r>
-        <w:t>This document is designed to help a new administrator of the VeriHandy website in their duties of properly administrating the site. This may include but is not limited to:</w:t>
+      <w:proofErr w:type="gramStart"/>
+      <w:r>
+        <w:t>1.1  Purpose</w:t>
+      </w:r>
+      <w:proofErr w:type="gramEnd"/>
+      <w:r>
+        <w:t xml:space="preserve"> of This Document</w:t>
+      </w:r>
+    </w:p>
+    <w:p/>
+    <w:p>
+      <w:r>
+        <w:t xml:space="preserve">This document is designed to help a new administrator of the </w:t>
+      </w:r>
+      <w:proofErr w:type="spellStart"/>
+      <w:r>
+        <w:t>VeriHandy</w:t>
+      </w:r>
+      <w:proofErr w:type="spellEnd"/>
+      <w:r>
+        <w:t xml:space="preserve"> website in their duties of properly administrating the site. This may include but is not limited to:</w:t>
       </w:r>
     </w:p>
     <w:p>
@@ -579,6 +600,17 @@
         <w:t>Description of the Admin Panel</w:t>
       </w:r>
     </w:p>
+    <w:p>
+      <w:pPr>
+        <w:numPr>
+          <w:ilvl w:val="0"/>
+          <w:numId w:val="26"/>
+        </w:numPr>
+      </w:pPr>
+      <w:r>
+        <w:t>Viewing active users and their reviews</w:t>
+      </w:r>
+    </w:p>
     <w:p/>
     <w:p/>
     <w:p>
@@ -604,10 +636,26 @@
     </w:p>
     <w:p>
       <w:r>
-        <w:t>It is recommended all administrators have a basic idea of the design of VeriHandy. As such, new administrators should reference these o</w:t>
-      </w:r>
-      <w:r>
-        <w:t>ther VeriHandy documents</w:t>
+        <w:t xml:space="preserve">It is recommended all administrators have a basic idea of the design of </w:t>
+      </w:r>
+      <w:proofErr w:type="spellStart"/>
+      <w:r>
+        <w:t>VeriHandy</w:t>
+      </w:r>
+      <w:proofErr w:type="spellEnd"/>
+      <w:r>
+        <w:t>. As such, new administrators should reference these o</w:t>
+      </w:r>
+      <w:r>
+        <w:t xml:space="preserve">ther </w:t>
+      </w:r>
+      <w:proofErr w:type="spellStart"/>
+      <w:r>
+        <w:t>VeriHandy</w:t>
+      </w:r>
+      <w:proofErr w:type="spellEnd"/>
+      <w:r>
+        <w:t xml:space="preserve"> documents</w:t>
       </w:r>
       <w:r>
         <w:t xml:space="preserve"> as well</w:t>
@@ -675,74 +723,110 @@
         <w:t>2.1 Background</w:t>
       </w:r>
     </w:p>
+    <w:p/>
+    <w:p>
+      <w:r>
+        <w:t>VeryHandy runs off of</w:t>
+      </w:r>
+      <w:proofErr w:type="spellStart"/>
+      <w:r>
+        <w:t xml:space="preserve"> a serv</w:t>
+      </w:r>
+      <w:proofErr w:type="spellEnd"/>
+      <w:r>
+        <w:t xml:space="preserve">er or computer and uses an internal database to track all of its data. As such, its design starts from the database. </w:t>
+      </w:r>
+      <w:r>
+        <w:t>The administrator will be responsible for understanding the functionality of this database, how users are added, and how each table of the database is connected. The administrators will then work with the database to maintain quality and satisfaction from the users.</w:t>
+      </w:r>
+    </w:p>
+    <w:p/>
+    <w:p>
+      <w:r>
+        <w:t xml:space="preserve">System administrators will mostly interact with the Admin Page of the </w:t>
+      </w:r>
+      <w:proofErr w:type="spellStart"/>
+      <w:r>
+        <w:t>VeriHandy</w:t>
+      </w:r>
+      <w:proofErr w:type="spellEnd"/>
+      <w:r>
+        <w:t xml:space="preserve"> application. They will see the users and their ratings, as well as currently banned users. The administrator can </w:t>
+      </w:r>
+      <w:r>
+        <w:lastRenderedPageBreak/>
+        <w:t>then interact with the user friendly application to decide the fate of these users who have gotten very poor reviews.</w:t>
+      </w:r>
+    </w:p>
     <w:p>
       <w:pPr>
         <w:ind w:left="360"/>
       </w:pPr>
     </w:p>
     <w:p>
-      <w:r>
-        <w:t xml:space="preserve">Start with a system overview from the perspective of a system administrator. What will </w:t>
-      </w:r>
-      <w:r>
-        <w:t>he/she</w:t>
-      </w:r>
-      <w:r>
-        <w:t xml:space="preserve"> do with the system and why?</w:t>
-      </w:r>
-      <w:r>
-        <w:t xml:space="preserve"> Note that the system administrator is not just the administrator role from your SRS (if you have one). He/she is the person who is charged with overseeing the system, from installation through </w:t>
-      </w:r>
-      <w:r>
-        <w:t xml:space="preserve">day-to-day operation through </w:t>
-      </w:r>
-      <w:r>
-        <w:t>maintenance</w:t>
-      </w:r>
-      <w:r>
-        <w:t xml:space="preserve"> (e.g., backups, crash/error recovery)</w:t>
-      </w:r>
-      <w:r>
-        <w:t>.</w:t>
-      </w:r>
-      <w:r>
-        <w:t xml:space="preserve"> [One to two paragraphs]</w:t>
-      </w:r>
-    </w:p>
-    <w:p/>
-    <w:p>
-      <w:r>
-        <w:t xml:space="preserve">VeryHandy runs off of a server or computer and uses an internal database to track all of its data. As such, its design starts from the database. </w:t>
+      <w:pPr>
+        <w:ind w:left="360"/>
+      </w:pPr>
+    </w:p>
+    <w:p>
+      <w:pPr>
+        <w:ind w:left="720"/>
+      </w:pPr>
+      <w:r>
+        <w:t>2.2 Hardware and Software Requirements</w:t>
+      </w:r>
+    </w:p>
+    <w:p>
+      <w:pPr>
+        <w:ind w:left="360"/>
+      </w:pPr>
+    </w:p>
+    <w:p>
+      <w:proofErr w:type="spellStart"/>
+      <w:r>
+        <w:t>VeriHandy</w:t>
+      </w:r>
+      <w:proofErr w:type="spellEnd"/>
+      <w:r>
+        <w:t xml:space="preserve"> only requires a computer with a keyboard or some other external device to enter credentials, as well as a stable internet connection through a router/ modem.</w:t>
+      </w:r>
+    </w:p>
+    <w:p/>
+    <w:p>
+      <w:r>
+        <w:t>The recommended software for this application is google Chrome</w:t>
+      </w:r>
+      <w:r>
+        <w:t xml:space="preserve">. If the administrator is developing on new releases, </w:t>
+      </w:r>
+      <w:proofErr w:type="spellStart"/>
+      <w:r>
+        <w:t>Laravel</w:t>
+      </w:r>
+      <w:proofErr w:type="spellEnd"/>
+      <w:r>
+        <w:t xml:space="preserve"> Homestead, GitHub, </w:t>
+      </w:r>
+      <w:proofErr w:type="spellStart"/>
+      <w:r>
+        <w:t>GitBash</w:t>
+      </w:r>
+      <w:proofErr w:type="spellEnd"/>
+      <w:r>
+        <w:t xml:space="preserve">, </w:t>
       </w:r>
       <w:bookmarkStart w:id="0" w:name="_GoBack"/>
       <w:bookmarkEnd w:id="0"/>
-    </w:p>
-    <w:p>
-      <w:pPr>
-        <w:ind w:left="360"/>
-      </w:pPr>
-    </w:p>
-    <w:p>
-      <w:pPr>
-        <w:ind w:left="360"/>
-      </w:pPr>
-    </w:p>
-    <w:p>
-      <w:pPr>
-        <w:ind w:left="720"/>
-      </w:pPr>
-      <w:r>
-        <w:t>2.2 Hardware and Software Requirements</w:t>
-      </w:r>
-    </w:p>
-    <w:p>
-      <w:pPr>
-        <w:ind w:left="360"/>
-      </w:pPr>
-    </w:p>
-    <w:p>
-      <w:r>
-        <w:t>Discuss the hardware and software required for the installation and use of the system.</w:t>
+      <w:r>
+        <w:t xml:space="preserve">Vagrant, and Oracle VM </w:t>
+      </w:r>
+      <w:proofErr w:type="spellStart"/>
+      <w:r>
+        <w:t>VirtualBox</w:t>
+      </w:r>
+      <w:proofErr w:type="spellEnd"/>
+      <w:r>
+        <w:t xml:space="preserve"> are recommended</w:t>
       </w:r>
     </w:p>
     <w:p/>
@@ -943,6 +1027,7 @@
     <w:p/>
     <w:p>
       <w:r>
+        <w:lastRenderedPageBreak/>
         <w:t xml:space="preserve">Provide </w:t>
       </w:r>
       <w:r>
@@ -1185,7 +1270,7 @@
         <w:rStyle w:val="PageNumber"/>
         <w:noProof/>
       </w:rPr>
-      <w:t>4</w:t>
+      <w:t>5</w:t>
     </w:r>
     <w:r>
       <w:rPr>
@@ -1507,7 +1592,7 @@
     <w:nsid w:val="086C446E"/>
     <w:multiLevelType w:val="hybridMultilevel"/>
     <w:tmpl w:val="FE20A95C"/>
-    <w:lvl w:ilvl="0">
+    <w:lvl w:ilvl="0" w:tplc="45042A3C">
       <w:start w:val="6"/>
       <w:numFmt w:val="decimal"/>
       <w:lvlText w:val="%1."/>
@@ -1522,7 +1607,7 @@
         <w:rFonts w:hint="default"/>
       </w:rPr>
     </w:lvl>
-    <w:lvl w:ilvl="1">
+    <w:lvl w:ilvl="1" w:tplc="942E30E2">
       <w:start w:val="1"/>
       <w:numFmt w:val="lowerLetter"/>
       <w:lvlText w:val="%2."/>
@@ -1534,7 +1619,7 @@
         <w:ind w:left="1440" w:hanging="360"/>
       </w:pPr>
     </w:lvl>
-    <w:lvl w:ilvl="2" w:tentative="1">
+    <w:lvl w:ilvl="2" w:tplc="A57ABEB4" w:tentative="1">
       <w:start w:val="1"/>
       <w:numFmt w:val="lowerRoman"/>
       <w:lvlText w:val="%3."/>
@@ -1546,7 +1631,7 @@
         <w:ind w:left="2160" w:hanging="180"/>
       </w:pPr>
     </w:lvl>
-    <w:lvl w:ilvl="3" w:tentative="1">
+    <w:lvl w:ilvl="3" w:tplc="90CE976E" w:tentative="1">
       <w:start w:val="1"/>
       <w:numFmt w:val="decimal"/>
       <w:lvlText w:val="%4."/>
@@ -1558,7 +1643,7 @@
         <w:ind w:left="2880" w:hanging="360"/>
       </w:pPr>
     </w:lvl>
-    <w:lvl w:ilvl="4" w:tentative="1">
+    <w:lvl w:ilvl="4" w:tplc="E6B68F94" w:tentative="1">
       <w:start w:val="1"/>
       <w:numFmt w:val="lowerLetter"/>
       <w:lvlText w:val="%5."/>
@@ -1570,7 +1655,7 @@
         <w:ind w:left="3600" w:hanging="360"/>
       </w:pPr>
     </w:lvl>
-    <w:lvl w:ilvl="5" w:tentative="1">
+    <w:lvl w:ilvl="5" w:tplc="8BEC46F8" w:tentative="1">
       <w:start w:val="1"/>
       <w:numFmt w:val="lowerRoman"/>
       <w:lvlText w:val="%6."/>
@@ -1582,7 +1667,7 @@
         <w:ind w:left="4320" w:hanging="180"/>
       </w:pPr>
     </w:lvl>
-    <w:lvl w:ilvl="6" w:tentative="1">
+    <w:lvl w:ilvl="6" w:tplc="0458232E" w:tentative="1">
       <w:start w:val="1"/>
       <w:numFmt w:val="decimal"/>
       <w:lvlText w:val="%7."/>
@@ -1594,7 +1679,7 @@
         <w:ind w:left="5040" w:hanging="360"/>
       </w:pPr>
     </w:lvl>
-    <w:lvl w:ilvl="7" w:tentative="1">
+    <w:lvl w:ilvl="7" w:tplc="EC40D848" w:tentative="1">
       <w:start w:val="1"/>
       <w:numFmt w:val="lowerLetter"/>
       <w:lvlText w:val="%8."/>
@@ -1606,7 +1691,7 @@
         <w:ind w:left="5760" w:hanging="360"/>
       </w:pPr>
     </w:lvl>
-    <w:lvl w:ilvl="8" w:tentative="1">
+    <w:lvl w:ilvl="8" w:tplc="D12AC53A" w:tentative="1">
       <w:start w:val="1"/>
       <w:numFmt w:val="lowerRoman"/>
       <w:lvlText w:val="%9."/>
@@ -1644,7 +1729,7 @@
     <w:nsid w:val="11385650"/>
     <w:multiLevelType w:val="hybridMultilevel"/>
     <w:tmpl w:val="18EC731C"/>
-    <w:lvl w:ilvl="0">
+    <w:lvl w:ilvl="0" w:tplc="B02400A0">
       <w:start w:val="1"/>
       <w:numFmt w:val="decimal"/>
       <w:lvlText w:val="%1."/>
@@ -1656,7 +1741,7 @@
         <w:ind w:left="360" w:hanging="360"/>
       </w:pPr>
     </w:lvl>
-    <w:lvl w:ilvl="1" w:tentative="1">
+    <w:lvl w:ilvl="1" w:tplc="35AC623C" w:tentative="1">
       <w:start w:val="1"/>
       <w:numFmt w:val="lowerLetter"/>
       <w:lvlText w:val="%2."/>
@@ -1668,7 +1753,7 @@
         <w:ind w:left="1080" w:hanging="360"/>
       </w:pPr>
     </w:lvl>
-    <w:lvl w:ilvl="2" w:tentative="1">
+    <w:lvl w:ilvl="2" w:tplc="08F27AB2" w:tentative="1">
       <w:start w:val="1"/>
       <w:numFmt w:val="lowerRoman"/>
       <w:lvlText w:val="%3."/>
@@ -1680,7 +1765,7 @@
         <w:ind w:left="1800" w:hanging="180"/>
       </w:pPr>
     </w:lvl>
-    <w:lvl w:ilvl="3" w:tentative="1">
+    <w:lvl w:ilvl="3" w:tplc="6D26E4A6" w:tentative="1">
       <w:start w:val="1"/>
       <w:numFmt w:val="decimal"/>
       <w:lvlText w:val="%4."/>
@@ -1692,7 +1777,7 @@
         <w:ind w:left="2520" w:hanging="360"/>
       </w:pPr>
     </w:lvl>
-    <w:lvl w:ilvl="4" w:tentative="1">
+    <w:lvl w:ilvl="4" w:tplc="52CE0D84" w:tentative="1">
       <w:start w:val="1"/>
       <w:numFmt w:val="lowerLetter"/>
       <w:lvlText w:val="%5."/>
@@ -1704,7 +1789,7 @@
         <w:ind w:left="3240" w:hanging="360"/>
       </w:pPr>
     </w:lvl>
-    <w:lvl w:ilvl="5" w:tentative="1">
+    <w:lvl w:ilvl="5" w:tplc="D1205988" w:tentative="1">
       <w:start w:val="1"/>
       <w:numFmt w:val="lowerRoman"/>
       <w:lvlText w:val="%6."/>
@@ -1716,7 +1801,7 @@
         <w:ind w:left="3960" w:hanging="180"/>
       </w:pPr>
     </w:lvl>
-    <w:lvl w:ilvl="6" w:tentative="1">
+    <w:lvl w:ilvl="6" w:tplc="34889B02" w:tentative="1">
       <w:start w:val="1"/>
       <w:numFmt w:val="decimal"/>
       <w:lvlText w:val="%7."/>
@@ -1728,7 +1813,7 @@
         <w:ind w:left="4680" w:hanging="360"/>
       </w:pPr>
     </w:lvl>
-    <w:lvl w:ilvl="7" w:tentative="1">
+    <w:lvl w:ilvl="7" w:tplc="248ECE30" w:tentative="1">
       <w:start w:val="1"/>
       <w:numFmt w:val="lowerLetter"/>
       <w:lvlText w:val="%8."/>
@@ -1740,7 +1825,7 @@
         <w:ind w:left="5400" w:hanging="360"/>
       </w:pPr>
     </w:lvl>
-    <w:lvl w:ilvl="8" w:tentative="1">
+    <w:lvl w:ilvl="8" w:tplc="B5667E34" w:tentative="1">
       <w:start w:val="1"/>
       <w:numFmt w:val="lowerRoman"/>
       <w:lvlText w:val="%9."/>
@@ -1890,7 +1975,7 @@
     <w:nsid w:val="29CA60A9"/>
     <w:multiLevelType w:val="hybridMultilevel"/>
     <w:tmpl w:val="E3B2A33A"/>
-    <w:lvl w:ilvl="0">
+    <w:lvl w:ilvl="0" w:tplc="F4249C6A">
       <w:start w:val="1"/>
       <w:numFmt w:val="bullet"/>
       <w:lvlText w:val=""/>
@@ -1905,7 +1990,7 @@
         <w:rFonts w:ascii="Symbol" w:hAnsi="Symbol" w:hint="default"/>
       </w:rPr>
     </w:lvl>
-    <w:lvl w:ilvl="1" w:tentative="1">
+    <w:lvl w:ilvl="1" w:tplc="157460DA" w:tentative="1">
       <w:start w:val="1"/>
       <w:numFmt w:val="bullet"/>
       <w:lvlText w:val="o"/>
@@ -1920,7 +2005,7 @@
         <w:rFonts w:ascii="Courier New" w:hAnsi="Courier New" w:hint="default"/>
       </w:rPr>
     </w:lvl>
-    <w:lvl w:ilvl="2" w:tentative="1">
+    <w:lvl w:ilvl="2" w:tplc="2A9271F2" w:tentative="1">
       <w:start w:val="1"/>
       <w:numFmt w:val="bullet"/>
       <w:lvlText w:val=""/>
@@ -1935,7 +2020,7 @@
         <w:rFonts w:ascii="Wingdings" w:hAnsi="Wingdings" w:hint="default"/>
       </w:rPr>
     </w:lvl>
-    <w:lvl w:ilvl="3" w:tentative="1">
+    <w:lvl w:ilvl="3" w:tplc="E8489618" w:tentative="1">
       <w:start w:val="1"/>
       <w:numFmt w:val="bullet"/>
       <w:lvlText w:val=""/>
@@ -1950,7 +2035,7 @@
         <w:rFonts w:ascii="Symbol" w:hAnsi="Symbol" w:hint="default"/>
       </w:rPr>
     </w:lvl>
-    <w:lvl w:ilvl="4" w:tentative="1">
+    <w:lvl w:ilvl="4" w:tplc="973EB964" w:tentative="1">
       <w:start w:val="1"/>
       <w:numFmt w:val="bullet"/>
       <w:lvlText w:val="o"/>
@@ -1965,7 +2050,7 @@
         <w:rFonts w:ascii="Courier New" w:hAnsi="Courier New" w:hint="default"/>
       </w:rPr>
     </w:lvl>
-    <w:lvl w:ilvl="5" w:tentative="1">
+    <w:lvl w:ilvl="5" w:tplc="C158E848" w:tentative="1">
       <w:start w:val="1"/>
       <w:numFmt w:val="bullet"/>
       <w:lvlText w:val=""/>
@@ -1980,7 +2065,7 @@
         <w:rFonts w:ascii="Wingdings" w:hAnsi="Wingdings" w:hint="default"/>
       </w:rPr>
     </w:lvl>
-    <w:lvl w:ilvl="6" w:tentative="1">
+    <w:lvl w:ilvl="6" w:tplc="9D183C52" w:tentative="1">
       <w:start w:val="1"/>
       <w:numFmt w:val="bullet"/>
       <w:lvlText w:val=""/>
@@ -1995,7 +2080,7 @@
         <w:rFonts w:ascii="Symbol" w:hAnsi="Symbol" w:hint="default"/>
       </w:rPr>
     </w:lvl>
-    <w:lvl w:ilvl="7" w:tentative="1">
+    <w:lvl w:ilvl="7" w:tplc="86E68846" w:tentative="1">
       <w:start w:val="1"/>
       <w:numFmt w:val="bullet"/>
       <w:lvlText w:val="o"/>
@@ -2010,7 +2095,7 @@
         <w:rFonts w:ascii="Courier New" w:hAnsi="Courier New" w:hint="default"/>
       </w:rPr>
     </w:lvl>
-    <w:lvl w:ilvl="8" w:tentative="1">
+    <w:lvl w:ilvl="8" w:tplc="7E9A8132" w:tentative="1">
       <w:start w:val="1"/>
       <w:numFmt w:val="bullet"/>
       <w:lvlText w:val=""/>
@@ -2143,7 +2228,7 @@
     <w:nsid w:val="2F383B1D"/>
     <w:multiLevelType w:val="hybridMultilevel"/>
     <w:tmpl w:val="15C0CF1C"/>
-    <w:lvl w:ilvl="0">
+    <w:lvl w:ilvl="0" w:tplc="F692F684">
       <w:start w:val="1"/>
       <w:numFmt w:val="decimal"/>
       <w:lvlText w:val="%1."/>
@@ -2158,7 +2243,7 @@
         <w:rFonts w:hint="default"/>
       </w:rPr>
     </w:lvl>
-    <w:lvl w:ilvl="1">
+    <w:lvl w:ilvl="1" w:tplc="CD12B520">
       <w:start w:val="1"/>
       <w:numFmt w:val="lowerLetter"/>
       <w:lvlText w:val="%2."/>
@@ -2170,7 +2255,7 @@
         <w:ind w:left="1800" w:hanging="360"/>
       </w:pPr>
     </w:lvl>
-    <w:lvl w:ilvl="2" w:tentative="1">
+    <w:lvl w:ilvl="2" w:tplc="34CA8A84" w:tentative="1">
       <w:start w:val="1"/>
       <w:numFmt w:val="lowerRoman"/>
       <w:lvlText w:val="%3."/>
@@ -2182,7 +2267,7 @@
         <w:ind w:left="2520" w:hanging="180"/>
       </w:pPr>
     </w:lvl>
-    <w:lvl w:ilvl="3" w:tentative="1">
+    <w:lvl w:ilvl="3" w:tplc="7F0A2126" w:tentative="1">
       <w:start w:val="1"/>
       <w:numFmt w:val="decimal"/>
       <w:lvlText w:val="%4."/>
@@ -2194,7 +2279,7 @@
         <w:ind w:left="3240" w:hanging="360"/>
       </w:pPr>
     </w:lvl>
-    <w:lvl w:ilvl="4" w:tentative="1">
+    <w:lvl w:ilvl="4" w:tplc="F4D88590" w:tentative="1">
       <w:start w:val="1"/>
       <w:numFmt w:val="lowerLetter"/>
       <w:lvlText w:val="%5."/>
@@ -2206,7 +2291,7 @@
         <w:ind w:left="3960" w:hanging="360"/>
       </w:pPr>
     </w:lvl>
-    <w:lvl w:ilvl="5" w:tentative="1">
+    <w:lvl w:ilvl="5" w:tplc="8C983042" w:tentative="1">
       <w:start w:val="1"/>
       <w:numFmt w:val="lowerRoman"/>
       <w:lvlText w:val="%6."/>
@@ -2218,7 +2303,7 @@
         <w:ind w:left="4680" w:hanging="180"/>
       </w:pPr>
     </w:lvl>
-    <w:lvl w:ilvl="6" w:tentative="1">
+    <w:lvl w:ilvl="6" w:tplc="A9C2F290" w:tentative="1">
       <w:start w:val="1"/>
       <w:numFmt w:val="decimal"/>
       <w:lvlText w:val="%7."/>
@@ -2230,7 +2315,7 @@
         <w:ind w:left="5400" w:hanging="360"/>
       </w:pPr>
     </w:lvl>
-    <w:lvl w:ilvl="7" w:tentative="1">
+    <w:lvl w:ilvl="7" w:tplc="0CA20FC8" w:tentative="1">
       <w:start w:val="1"/>
       <w:numFmt w:val="lowerLetter"/>
       <w:lvlText w:val="%8."/>
@@ -2242,7 +2327,7 @@
         <w:ind w:left="6120" w:hanging="360"/>
       </w:pPr>
     </w:lvl>
-    <w:lvl w:ilvl="8" w:tentative="1">
+    <w:lvl w:ilvl="8" w:tplc="B060FBF4" w:tentative="1">
       <w:start w:val="1"/>
       <w:numFmt w:val="lowerRoman"/>
       <w:lvlText w:val="%9."/>
@@ -2259,7 +2344,7 @@
     <w:nsid w:val="37E873BA"/>
     <w:multiLevelType w:val="hybridMultilevel"/>
     <w:tmpl w:val="110C70D8"/>
-    <w:lvl w:ilvl="0">
+    <w:lvl w:ilvl="0" w:tplc="36D4C74A">
       <w:start w:val="1"/>
       <w:numFmt w:val="decimal"/>
       <w:lvlText w:val="%1."/>
@@ -2271,7 +2356,7 @@
         <w:ind w:left="720" w:hanging="360"/>
       </w:pPr>
     </w:lvl>
-    <w:lvl w:ilvl="1" w:tentative="1">
+    <w:lvl w:ilvl="1" w:tplc="DE8088BC" w:tentative="1">
       <w:start w:val="1"/>
       <w:numFmt w:val="lowerLetter"/>
       <w:lvlText w:val="%2."/>
@@ -2283,7 +2368,7 @@
         <w:ind w:left="1440" w:hanging="360"/>
       </w:pPr>
     </w:lvl>
-    <w:lvl w:ilvl="2" w:tentative="1">
+    <w:lvl w:ilvl="2" w:tplc="090C94E6" w:tentative="1">
       <w:start w:val="1"/>
       <w:numFmt w:val="lowerRoman"/>
       <w:lvlText w:val="%3."/>
@@ -2295,7 +2380,7 @@
         <w:ind w:left="2160" w:hanging="180"/>
       </w:pPr>
     </w:lvl>
-    <w:lvl w:ilvl="3" w:tentative="1">
+    <w:lvl w:ilvl="3" w:tplc="A0C8CA6E" w:tentative="1">
       <w:start w:val="1"/>
       <w:numFmt w:val="decimal"/>
       <w:lvlText w:val="%4."/>
@@ -2307,7 +2392,7 @@
         <w:ind w:left="2880" w:hanging="360"/>
       </w:pPr>
     </w:lvl>
-    <w:lvl w:ilvl="4" w:tentative="1">
+    <w:lvl w:ilvl="4" w:tplc="57582502" w:tentative="1">
       <w:start w:val="1"/>
       <w:numFmt w:val="lowerLetter"/>
       <w:lvlText w:val="%5."/>
@@ -2319,7 +2404,7 @@
         <w:ind w:left="3600" w:hanging="360"/>
       </w:pPr>
     </w:lvl>
-    <w:lvl w:ilvl="5" w:tentative="1">
+    <w:lvl w:ilvl="5" w:tplc="1CB2478A" w:tentative="1">
       <w:start w:val="1"/>
       <w:numFmt w:val="lowerRoman"/>
       <w:lvlText w:val="%6."/>
@@ -2331,7 +2416,7 @@
         <w:ind w:left="4320" w:hanging="180"/>
       </w:pPr>
     </w:lvl>
-    <w:lvl w:ilvl="6" w:tentative="1">
+    <w:lvl w:ilvl="6" w:tplc="CE3C7BA0" w:tentative="1">
       <w:start w:val="1"/>
       <w:numFmt w:val="decimal"/>
       <w:lvlText w:val="%7."/>
@@ -2343,7 +2428,7 @@
         <w:ind w:left="5040" w:hanging="360"/>
       </w:pPr>
     </w:lvl>
-    <w:lvl w:ilvl="7" w:tentative="1">
+    <w:lvl w:ilvl="7" w:tplc="1CFC7506" w:tentative="1">
       <w:start w:val="1"/>
       <w:numFmt w:val="lowerLetter"/>
       <w:lvlText w:val="%8."/>
@@ -2355,7 +2440,7 @@
         <w:ind w:left="5760" w:hanging="360"/>
       </w:pPr>
     </w:lvl>
-    <w:lvl w:ilvl="8" w:tentative="1">
+    <w:lvl w:ilvl="8" w:tplc="F0743BA6" w:tentative="1">
       <w:start w:val="1"/>
       <w:numFmt w:val="lowerRoman"/>
       <w:lvlText w:val="%9."/>
@@ -2573,7 +2658,7 @@
     <w:nsid w:val="57094755"/>
     <w:multiLevelType w:val="hybridMultilevel"/>
     <w:tmpl w:val="7384F7FC"/>
-    <w:lvl w:ilvl="0">
+    <w:lvl w:ilvl="0" w:tplc="01126658">
       <w:start w:val="1"/>
       <w:numFmt w:val="bullet"/>
       <w:lvlText w:val=""/>
@@ -2589,7 +2674,7 @@
         <w:sz w:val="20"/>
       </w:rPr>
     </w:lvl>
-    <w:lvl w:ilvl="1" w:tentative="1">
+    <w:lvl w:ilvl="1" w:tplc="B9CE98C6" w:tentative="1">
       <w:start w:val="1"/>
       <w:numFmt w:val="bullet"/>
       <w:lvlText w:val="o"/>
@@ -2605,7 +2690,7 @@
         <w:sz w:val="20"/>
       </w:rPr>
     </w:lvl>
-    <w:lvl w:ilvl="2" w:tentative="1">
+    <w:lvl w:ilvl="2" w:tplc="7BD8B34A" w:tentative="1">
       <w:start w:val="1"/>
       <w:numFmt w:val="bullet"/>
       <w:lvlText w:val=""/>
@@ -2621,7 +2706,7 @@
         <w:sz w:val="20"/>
       </w:rPr>
     </w:lvl>
-    <w:lvl w:ilvl="3" w:tentative="1">
+    <w:lvl w:ilvl="3" w:tplc="C812F1F0" w:tentative="1">
       <w:start w:val="1"/>
       <w:numFmt w:val="bullet"/>
       <w:lvlText w:val=""/>
@@ -2637,7 +2722,7 @@
         <w:sz w:val="20"/>
       </w:rPr>
     </w:lvl>
-    <w:lvl w:ilvl="4" w:tentative="1">
+    <w:lvl w:ilvl="4" w:tplc="2C307718" w:tentative="1">
       <w:start w:val="1"/>
       <w:numFmt w:val="bullet"/>
       <w:lvlText w:val=""/>
@@ -2653,7 +2738,7 @@
         <w:sz w:val="20"/>
       </w:rPr>
     </w:lvl>
-    <w:lvl w:ilvl="5" w:tentative="1">
+    <w:lvl w:ilvl="5" w:tplc="6AA6D358" w:tentative="1">
       <w:start w:val="1"/>
       <w:numFmt w:val="bullet"/>
       <w:lvlText w:val=""/>
@@ -2669,7 +2754,7 @@
         <w:sz w:val="20"/>
       </w:rPr>
     </w:lvl>
-    <w:lvl w:ilvl="6" w:tentative="1">
+    <w:lvl w:ilvl="6" w:tplc="7A78A986" w:tentative="1">
       <w:start w:val="1"/>
       <w:numFmt w:val="bullet"/>
       <w:lvlText w:val=""/>
@@ -2685,7 +2770,7 @@
         <w:sz w:val="20"/>
       </w:rPr>
     </w:lvl>
-    <w:lvl w:ilvl="7" w:tentative="1">
+    <w:lvl w:ilvl="7" w:tplc="24BA605A" w:tentative="1">
       <w:start w:val="1"/>
       <w:numFmt w:val="bullet"/>
       <w:lvlText w:val=""/>
@@ -2701,7 +2786,7 @@
         <w:sz w:val="20"/>
       </w:rPr>
     </w:lvl>
-    <w:lvl w:ilvl="8" w:tentative="1">
+    <w:lvl w:ilvl="8" w:tplc="BF96690E" w:tentative="1">
       <w:start w:val="1"/>
       <w:numFmt w:val="bullet"/>
       <w:lvlText w:val=""/>
@@ -2722,7 +2807,7 @@
     <w:nsid w:val="5F614D22"/>
     <w:multiLevelType w:val="hybridMultilevel"/>
     <w:tmpl w:val="8EA8690A"/>
-    <w:lvl w:ilvl="0">
+    <w:lvl w:ilvl="0" w:tplc="6C62763E">
       <w:start w:val="1"/>
       <w:numFmt w:val="decimal"/>
       <w:lvlText w:val="%1."/>
@@ -2734,7 +2819,7 @@
         <w:ind w:left="720" w:hanging="360"/>
       </w:pPr>
     </w:lvl>
-    <w:lvl w:ilvl="1">
+    <w:lvl w:ilvl="1" w:tplc="971477BE">
       <w:start w:val="1"/>
       <w:numFmt w:val="lowerLetter"/>
       <w:lvlText w:val="%2."/>
@@ -2746,7 +2831,7 @@
         <w:ind w:left="1440" w:hanging="360"/>
       </w:pPr>
     </w:lvl>
-    <w:lvl w:ilvl="2" w:tentative="1">
+    <w:lvl w:ilvl="2" w:tplc="2CE235E0" w:tentative="1">
       <w:start w:val="1"/>
       <w:numFmt w:val="lowerRoman"/>
       <w:lvlText w:val="%3."/>
@@ -2758,7 +2843,7 @@
         <w:ind w:left="2160" w:hanging="180"/>
       </w:pPr>
     </w:lvl>
-    <w:lvl w:ilvl="3" w:tentative="1">
+    <w:lvl w:ilvl="3" w:tplc="2FA2B4F8" w:tentative="1">
       <w:start w:val="1"/>
       <w:numFmt w:val="decimal"/>
       <w:lvlText w:val="%4."/>
@@ -2770,7 +2855,7 @@
         <w:ind w:left="2880" w:hanging="360"/>
       </w:pPr>
     </w:lvl>
-    <w:lvl w:ilvl="4" w:tentative="1">
+    <w:lvl w:ilvl="4" w:tplc="2186944E" w:tentative="1">
       <w:start w:val="1"/>
       <w:numFmt w:val="lowerLetter"/>
       <w:lvlText w:val="%5."/>
@@ -2782,7 +2867,7 @@
         <w:ind w:left="3600" w:hanging="360"/>
       </w:pPr>
     </w:lvl>
-    <w:lvl w:ilvl="5" w:tentative="1">
+    <w:lvl w:ilvl="5" w:tplc="F92A7A20" w:tentative="1">
       <w:start w:val="1"/>
       <w:numFmt w:val="lowerRoman"/>
       <w:lvlText w:val="%6."/>
@@ -2794,7 +2879,7 @@
         <w:ind w:left="4320" w:hanging="180"/>
       </w:pPr>
     </w:lvl>
-    <w:lvl w:ilvl="6" w:tentative="1">
+    <w:lvl w:ilvl="6" w:tplc="C0923926" w:tentative="1">
       <w:start w:val="1"/>
       <w:numFmt w:val="decimal"/>
       <w:lvlText w:val="%7."/>
@@ -2806,7 +2891,7 @@
         <w:ind w:left="5040" w:hanging="360"/>
       </w:pPr>
     </w:lvl>
-    <w:lvl w:ilvl="7" w:tentative="1">
+    <w:lvl w:ilvl="7" w:tplc="F0A0AC6C" w:tentative="1">
       <w:start w:val="1"/>
       <w:numFmt w:val="lowerLetter"/>
       <w:lvlText w:val="%8."/>
@@ -2818,7 +2903,7 @@
         <w:ind w:left="5760" w:hanging="360"/>
       </w:pPr>
     </w:lvl>
-    <w:lvl w:ilvl="8" w:tentative="1">
+    <w:lvl w:ilvl="8" w:tplc="38405748" w:tentative="1">
       <w:start w:val="1"/>
       <w:numFmt w:val="lowerRoman"/>
       <w:lvlText w:val="%9."/>
@@ -2975,7 +3060,7 @@
     <w:nsid w:val="65151DDB"/>
     <w:multiLevelType w:val="hybridMultilevel"/>
     <w:tmpl w:val="4962A170"/>
-    <w:lvl w:ilvl="0">
+    <w:lvl w:ilvl="0" w:tplc="CFEC49C4">
       <w:start w:val="1"/>
       <w:numFmt w:val="decimal"/>
       <w:lvlText w:val="%1."/>
@@ -2987,7 +3072,7 @@
         <w:ind w:left="720" w:hanging="360"/>
       </w:pPr>
     </w:lvl>
-    <w:lvl w:ilvl="1" w:tentative="1">
+    <w:lvl w:ilvl="1" w:tplc="496C34EE" w:tentative="1">
       <w:start w:val="1"/>
       <w:numFmt w:val="lowerLetter"/>
       <w:lvlText w:val="%2."/>
@@ -2999,7 +3084,7 @@
         <w:ind w:left="1440" w:hanging="360"/>
       </w:pPr>
     </w:lvl>
-    <w:lvl w:ilvl="2" w:tentative="1">
+    <w:lvl w:ilvl="2" w:tplc="0DFCC858" w:tentative="1">
       <w:start w:val="1"/>
       <w:numFmt w:val="lowerRoman"/>
       <w:lvlText w:val="%3."/>
@@ -3011,7 +3096,7 @@
         <w:ind w:left="2160" w:hanging="180"/>
       </w:pPr>
     </w:lvl>
-    <w:lvl w:ilvl="3" w:tentative="1">
+    <w:lvl w:ilvl="3" w:tplc="7EE6B5AE" w:tentative="1">
       <w:start w:val="1"/>
       <w:numFmt w:val="decimal"/>
       <w:lvlText w:val="%4."/>
@@ -3023,7 +3108,7 @@
         <w:ind w:left="2880" w:hanging="360"/>
       </w:pPr>
     </w:lvl>
-    <w:lvl w:ilvl="4" w:tentative="1">
+    <w:lvl w:ilvl="4" w:tplc="6E4A7132" w:tentative="1">
       <w:start w:val="1"/>
       <w:numFmt w:val="lowerLetter"/>
       <w:lvlText w:val="%5."/>
@@ -3035,7 +3120,7 @@
         <w:ind w:left="3600" w:hanging="360"/>
       </w:pPr>
     </w:lvl>
-    <w:lvl w:ilvl="5" w:tentative="1">
+    <w:lvl w:ilvl="5" w:tplc="FBA8FE72" w:tentative="1">
       <w:start w:val="1"/>
       <w:numFmt w:val="lowerRoman"/>
       <w:lvlText w:val="%6."/>
@@ -3047,7 +3132,7 @@
         <w:ind w:left="4320" w:hanging="180"/>
       </w:pPr>
     </w:lvl>
-    <w:lvl w:ilvl="6" w:tentative="1">
+    <w:lvl w:ilvl="6" w:tplc="0B483CA4" w:tentative="1">
       <w:start w:val="1"/>
       <w:numFmt w:val="decimal"/>
       <w:lvlText w:val="%7."/>
@@ -3059,7 +3144,7 @@
         <w:ind w:left="5040" w:hanging="360"/>
       </w:pPr>
     </w:lvl>
-    <w:lvl w:ilvl="7" w:tentative="1">
+    <w:lvl w:ilvl="7" w:tplc="D85CE81A" w:tentative="1">
       <w:start w:val="1"/>
       <w:numFmt w:val="lowerLetter"/>
       <w:lvlText w:val="%8."/>
@@ -3071,7 +3156,7 @@
         <w:ind w:left="5760" w:hanging="360"/>
       </w:pPr>
     </w:lvl>
-    <w:lvl w:ilvl="8" w:tentative="1">
+    <w:lvl w:ilvl="8" w:tplc="F0569DFE" w:tentative="1">
       <w:start w:val="1"/>
       <w:numFmt w:val="lowerRoman"/>
       <w:lvlText w:val="%9."/>
@@ -3088,7 +3173,7 @@
     <w:nsid w:val="663A193E"/>
     <w:multiLevelType w:val="hybridMultilevel"/>
     <w:tmpl w:val="324A8A7A"/>
-    <w:lvl w:ilvl="0">
+    <w:lvl w:ilvl="0" w:tplc="D076CFD6">
       <w:start w:val="1"/>
       <w:numFmt w:val="bullet"/>
       <w:lvlText w:val=""/>
@@ -3104,7 +3189,7 @@
         <w:sz w:val="20"/>
       </w:rPr>
     </w:lvl>
-    <w:lvl w:ilvl="1">
+    <w:lvl w:ilvl="1" w:tplc="01D489F6">
       <w:start w:val="1"/>
       <w:numFmt w:val="bullet"/>
       <w:lvlText w:val="o"/>
@@ -3120,7 +3205,7 @@
         <w:sz w:val="20"/>
       </w:rPr>
     </w:lvl>
-    <w:lvl w:ilvl="2" w:tentative="1">
+    <w:lvl w:ilvl="2" w:tplc="24C2A346" w:tentative="1">
       <w:start w:val="1"/>
       <w:numFmt w:val="bullet"/>
       <w:lvlText w:val=""/>
@@ -3136,7 +3221,7 @@
         <w:sz w:val="20"/>
       </w:rPr>
     </w:lvl>
-    <w:lvl w:ilvl="3" w:tentative="1">
+    <w:lvl w:ilvl="3" w:tplc="2200A9AC" w:tentative="1">
       <w:start w:val="1"/>
       <w:numFmt w:val="bullet"/>
       <w:lvlText w:val=""/>
@@ -3152,7 +3237,7 @@
         <w:sz w:val="20"/>
       </w:rPr>
     </w:lvl>
-    <w:lvl w:ilvl="4" w:tentative="1">
+    <w:lvl w:ilvl="4" w:tplc="DC02B5E0" w:tentative="1">
       <w:start w:val="1"/>
       <w:numFmt w:val="bullet"/>
       <w:lvlText w:val=""/>
@@ -3168,7 +3253,7 @@
         <w:sz w:val="20"/>
       </w:rPr>
     </w:lvl>
-    <w:lvl w:ilvl="5" w:tentative="1">
+    <w:lvl w:ilvl="5" w:tplc="FED61408" w:tentative="1">
       <w:start w:val="1"/>
       <w:numFmt w:val="bullet"/>
       <w:lvlText w:val=""/>
@@ -3184,7 +3269,7 @@
         <w:sz w:val="20"/>
       </w:rPr>
     </w:lvl>
-    <w:lvl w:ilvl="6" w:tentative="1">
+    <w:lvl w:ilvl="6" w:tplc="C158FCB0" w:tentative="1">
       <w:start w:val="1"/>
       <w:numFmt w:val="bullet"/>
       <w:lvlText w:val=""/>
@@ -3200,7 +3285,7 @@
         <w:sz w:val="20"/>
       </w:rPr>
     </w:lvl>
-    <w:lvl w:ilvl="7" w:tentative="1">
+    <w:lvl w:ilvl="7" w:tplc="774874E2" w:tentative="1">
       <w:start w:val="1"/>
       <w:numFmt w:val="bullet"/>
       <w:lvlText w:val=""/>
@@ -3216,7 +3301,7 @@
         <w:sz w:val="20"/>
       </w:rPr>
     </w:lvl>
-    <w:lvl w:ilvl="8" w:tentative="1">
+    <w:lvl w:ilvl="8" w:tplc="705A954C" w:tentative="1">
       <w:start w:val="1"/>
       <w:numFmt w:val="bullet"/>
       <w:lvlText w:val=""/>
@@ -3237,7 +3322,7 @@
     <w:nsid w:val="6782413C"/>
     <w:multiLevelType w:val="hybridMultilevel"/>
     <w:tmpl w:val="985C7B8C"/>
-    <w:lvl w:ilvl="0">
+    <w:lvl w:ilvl="0" w:tplc="6BB6844A">
       <w:start w:val="1"/>
       <w:numFmt w:val="bullet"/>
       <w:lvlText w:val=""/>
@@ -3253,7 +3338,7 @@
         <w:sz w:val="20"/>
       </w:rPr>
     </w:lvl>
-    <w:lvl w:ilvl="1" w:tentative="1">
+    <w:lvl w:ilvl="1" w:tplc="9288F594" w:tentative="1">
       <w:start w:val="1"/>
       <w:numFmt w:val="bullet"/>
       <w:lvlText w:val="o"/>
@@ -3269,7 +3354,7 @@
         <w:sz w:val="20"/>
       </w:rPr>
     </w:lvl>
-    <w:lvl w:ilvl="2" w:tentative="1">
+    <w:lvl w:ilvl="2" w:tplc="ED9AE77A" w:tentative="1">
       <w:start w:val="1"/>
       <w:numFmt w:val="bullet"/>
       <w:lvlText w:val=""/>
@@ -3285,7 +3370,7 @@
         <w:sz w:val="20"/>
       </w:rPr>
     </w:lvl>
-    <w:lvl w:ilvl="3" w:tentative="1">
+    <w:lvl w:ilvl="3" w:tplc="B7360388" w:tentative="1">
       <w:start w:val="1"/>
       <w:numFmt w:val="bullet"/>
       <w:lvlText w:val=""/>
@@ -3301,7 +3386,7 @@
         <w:sz w:val="20"/>
       </w:rPr>
     </w:lvl>
-    <w:lvl w:ilvl="4" w:tentative="1">
+    <w:lvl w:ilvl="4" w:tplc="C5E2F54E" w:tentative="1">
       <w:start w:val="1"/>
       <w:numFmt w:val="bullet"/>
       <w:lvlText w:val=""/>
@@ -3317,7 +3402,7 @@
         <w:sz w:val="20"/>
       </w:rPr>
     </w:lvl>
-    <w:lvl w:ilvl="5" w:tentative="1">
+    <w:lvl w:ilvl="5" w:tplc="5B1EE816" w:tentative="1">
       <w:start w:val="1"/>
       <w:numFmt w:val="bullet"/>
       <w:lvlText w:val=""/>
@@ -3333,7 +3418,7 @@
         <w:sz w:val="20"/>
       </w:rPr>
     </w:lvl>
-    <w:lvl w:ilvl="6" w:tentative="1">
+    <w:lvl w:ilvl="6" w:tplc="291EDB6C" w:tentative="1">
       <w:start w:val="1"/>
       <w:numFmt w:val="bullet"/>
       <w:lvlText w:val=""/>
@@ -3349,7 +3434,7 @@
         <w:sz w:val="20"/>
       </w:rPr>
     </w:lvl>
-    <w:lvl w:ilvl="7" w:tentative="1">
+    <w:lvl w:ilvl="7" w:tplc="5316CF30" w:tentative="1">
       <w:start w:val="1"/>
       <w:numFmt w:val="bullet"/>
       <w:lvlText w:val=""/>
@@ -3365,7 +3450,7 @@
         <w:sz w:val="20"/>
       </w:rPr>
     </w:lvl>
-    <w:lvl w:ilvl="8" w:tentative="1">
+    <w:lvl w:ilvl="8" w:tplc="E80A4406" w:tentative="1">
       <w:start w:val="1"/>
       <w:numFmt w:val="bullet"/>
       <w:lvlText w:val=""/>
@@ -4172,11 +4257,15 @@
   </w:style>
   <w:style w:type="character" w:default="1" w:styleId="DefaultParagraphFont">
     <w:name w:val="Default Paragraph Font"/>
+    <w:uiPriority w:val="1"/>
     <w:semiHidden/>
+    <w:unhideWhenUsed/>
   </w:style>
   <w:style w:type="table" w:default="1" w:styleId="TableNormal">
     <w:name w:val="Normal Table"/>
+    <w:uiPriority w:val="99"/>
     <w:semiHidden/>
+    <w:unhideWhenUsed/>
     <w:tblPr>
       <w:tblInd w:w="0" w:type="dxa"/>
       <w:tblCellMar>
@@ -4189,7 +4278,9 @@
   </w:style>
   <w:style w:type="numbering" w:default="1" w:styleId="NoList">
     <w:name w:val="No List"/>
+    <w:uiPriority w:val="99"/>
     <w:semiHidden/>
+    <w:unhideWhenUsed/>
   </w:style>
   <w:style w:type="paragraph" w:styleId="BodyTextIndent2">
     <w:name w:val="Body Text Indent 2"/>

</xml_diff>